<commit_message>
Correction apporté pour que l'application puisse trouver le dossier publication
</commit_message>
<xml_diff>
--- a/web-app/publication/Harry Potter Anglais Fantastique.docx
+++ b/web-app/publication/Harry Potter Anglais Fantastique.docx
@@ -3,15 +3,350 @@
 <w:document xmlns:wpc="http://schemas.microsoft.com/office/word/2010/wordprocessingCanvas" xmlns:mc="http://schemas.openxmlformats.org/markup-compatibility/2006" xmlns:o="urn:schemas-microsoft-com:office:office" xmlns:r="http://schemas.openxmlformats.org/officeDocument/2006/relationships" xmlns:m="http://schemas.openxmlformats.org/officeDocument/2006/math" xmlns:v="urn:schemas-microsoft-com:vml" xmlns:wp14="http://schemas.microsoft.com/office/word/2010/wordprocessingDrawing" xmlns:wp="http://schemas.openxmlformats.org/drawingml/2006/wordprocessingDrawing" xmlns:w10="urn:schemas-microsoft-com:office:word" xmlns:w="http://schemas.openxmlformats.org/wordprocessingml/2006/main" xmlns:w14="http://schemas.microsoft.com/office/word/2010/wordml" xmlns:w15="http://schemas.microsoft.com/office/word/2012/wordml" xmlns:wpg="http://schemas.microsoft.com/office/word/2010/wordprocessingGroup" xmlns:wpi="http://schemas.microsoft.com/office/word/2010/wordprocessingInk" xmlns:wne="http://schemas.microsoft.com/office/word/2006/wordml" xmlns:wps="http://schemas.microsoft.com/office/word/2010/wordprocessingShape" mc:Ignorable="w14 w15 wp14">
   <w:body>
     <w:p>
+      <w:pPr>
+        <w:jc w:val="center"/>
+      </w:pPr>
+      <w:r>
+        <w:rPr>
+          <w:noProof/>
+          <w:lang w:val="fr-FR" w:eastAsia="fr-FR"/>
+        </w:rPr>
+        <w:drawing>
+          <wp:anchor distT="0" distB="0" distL="114300" distR="114300" simplePos="0" relativeHeight="251661312" behindDoc="1" locked="0" layoutInCell="1" allowOverlap="1" wp14:anchorId="58DDF096" wp14:editId="5563944A">
+            <wp:simplePos x="0" y="0"/>
+            <wp:positionH relativeFrom="column">
+              <wp:posOffset>0</wp:posOffset>
+            </wp:positionH>
+            <wp:positionV relativeFrom="paragraph">
+              <wp:posOffset>-336884</wp:posOffset>
+            </wp:positionV>
+            <wp:extent cx="5727065" cy="3152140"/>
+            <wp:effectExtent l="0" t="0" r="6985" b="0"/>
+            <wp:wrapNone/>
+            <wp:docPr id="5" name="Image 5"/>
+            <wp:cNvGraphicFramePr>
+              <a:graphicFrameLocks xmlns:a="http://schemas.openxmlformats.org/drawingml/2006/main" noChangeAspect="1"/>
+            </wp:cNvGraphicFramePr>
+            <a:graphic xmlns:a="http://schemas.openxmlformats.org/drawingml/2006/main">
+              <a:graphicData uri="http://schemas.openxmlformats.org/drawingml/2006/picture">
+                <pic:pic xmlns:pic="http://schemas.openxmlformats.org/drawingml/2006/picture">
+                  <pic:nvPicPr>
+                    <pic:cNvPr id="0" name="Picture 3"/>
+                    <pic:cNvPicPr>
+                      <a:picLocks noChangeAspect="1" noChangeArrowheads="1"/>
+                    </pic:cNvPicPr>
+                  </pic:nvPicPr>
+                  <pic:blipFill>
+                    <a:blip r:embed="rId6">
+                      <a:extLst>
+                        <a:ext uri="{28A0092B-C50C-407E-A947-70E740481C1C}">
+                          <a14:useLocalDpi xmlns:a14="http://schemas.microsoft.com/office/drawing/2010/main" val="0"/>
+                        </a:ext>
+                      </a:extLst>
+                    </a:blip>
+                    <a:srcRect/>
+                    <a:stretch>
+                      <a:fillRect/>
+                    </a:stretch>
+                  </pic:blipFill>
+                  <pic:spPr bwMode="auto">
+                    <a:xfrm>
+                      <a:off x="0" y="0"/>
+                      <a:ext cx="5727065" cy="3152140"/>
+                    </a:xfrm>
+                    <a:prstGeom prst="rect">
+                      <a:avLst/>
+                    </a:prstGeom>
+                    <a:noFill/>
+                    <a:ln>
+                      <a:noFill/>
+                    </a:ln>
+                  </pic:spPr>
+                </pic:pic>
+              </a:graphicData>
+            </a:graphic>
+          </wp:anchor>
+        </w:drawing>
+      </w:r>
+    </w:p>
+    <w:p>
+      <w:r>
+        <w:rPr>
+          <w:noProof/>
+          <w:lang w:val="fr-FR" w:eastAsia="fr-FR"/>
+        </w:rPr>
+        <mc:AlternateContent>
+          <mc:Choice Requires="wps">
+            <w:drawing>
+              <wp:anchor distT="0" distB="0" distL="114300" distR="114300" simplePos="0" relativeHeight="251663360" behindDoc="0" locked="0" layoutInCell="1" allowOverlap="1">
+                <wp:simplePos x="0" y="0"/>
+                <wp:positionH relativeFrom="column">
+                  <wp:posOffset>2105247</wp:posOffset>
+                </wp:positionH>
+                <wp:positionV relativeFrom="paragraph">
+                  <wp:posOffset>544357</wp:posOffset>
+                </wp:positionV>
+                <wp:extent cx="1318438" cy="552893"/>
+                <wp:effectExtent l="0" t="0" r="0" b="0"/>
+                <wp:wrapNone/>
+                <wp:docPr id="6" name="Zone de texte 6"/>
+                <wp:cNvGraphicFramePr/>
+                <a:graphic xmlns:a="http://schemas.openxmlformats.org/drawingml/2006/main">
+                  <a:graphicData uri="http://schemas.microsoft.com/office/word/2010/wordprocessingShape">
+                    <wps:wsp>
+                      <wps:cNvSpPr txBox="1"/>
+                      <wps:spPr>
+                        <a:xfrm>
+                          <a:off x="0" y="0"/>
+                          <a:ext cx="1318438" cy="552893"/>
+                        </a:xfrm>
+                        <a:prstGeom prst="rect">
+                          <a:avLst/>
+                        </a:prstGeom>
+                        <a:solidFill>
+                          <a:schemeClr val="lt1"/>
+                        </a:solidFill>
+                        <a:ln w="6350">
+                          <a:noFill/>
+                        </a:ln>
+                        <a:effectLst/>
+                      </wps:spPr>
+                      <wps:style>
+                        <a:lnRef idx="0">
+                          <a:schemeClr val="accent1"/>
+                        </a:lnRef>
+                        <a:fillRef idx="0">
+                          <a:schemeClr val="accent1"/>
+                        </a:fillRef>
+                        <a:effectRef idx="0">
+                          <a:schemeClr val="accent1"/>
+                        </a:effectRef>
+                        <a:fontRef idx="minor">
+                          <a:schemeClr val="dk1"/>
+                        </a:fontRef>
+                      </wps:style>
+                      <wps:txbx>
+                        <w:txbxContent>
+                          <w:p>
+                            <w:pPr>
+                              <w:jc w:val="center"/>
+                              <w:rPr>
+                                <w:b/>
+                                <w:color w:val="806000"/>
+                                <w:sz w:val="144"/>
+                                <w:lang w:val="fr-FR"/>
+                              </w:rPr>
+                            </w:pPr>
+                            <w:r>
+                              <w:rPr>
+                                <w:b/>
+                                <w:color w:val="806000"/>
+                                <w:sz w:val="96"/>
+                                <w:lang w:val="fr-FR"/>
+                              </w:rPr>
+                              <w:t>GNK</w:t>
+                            </w:r>
+                          </w:p>
+                        </w:txbxContent>
+                      </wps:txbx>
+                      <wps:bodyPr rot="0" spcFirstLastPara="0" vertOverflow="overflow" horzOverflow="overflow" vert="horz" wrap="square" lIns="91440" tIns="45720" rIns="91440" bIns="45720" numCol="1" spcCol="0" rtlCol="0" fromWordArt="0" anchor="t" anchorCtr="0" forceAA="0" compatLnSpc="1">
+                        <a:prstTxWarp prst="textNoShape">
+                          <a:avLst/>
+                        </a:prstTxWarp>
+                        <a:noAutofit/>
+                      </wps:bodyPr>
+                    </wps:wsp>
+                  </a:graphicData>
+                </a:graphic>
+                <wp14:sizeRelV relativeFrom="margin">
+                  <wp14:pctHeight>0</wp14:pctHeight>
+                </wp14:sizeRelV>
+              </wp:anchor>
+            </w:drawing>
+          </mc:Choice>
+          <mc:Fallback>
+            <w:pict>
+              <v:shapetype id="_x0000_t202" coordsize="21600,21600" o:spt="202" path="m,l,21600r21600,l21600,xe">
+                <v:stroke joinstyle="miter"/>
+                <v:path gradientshapeok="t" o:connecttype="rect"/>
+              </v:shapetype>
+              <v:shape id="Zone de texte 6" o:spid="_x0000_s1026" type="#_x0000_t202" style="position:absolute;margin-left:165.75pt;margin-top:42.85pt;width:103.8pt;height:43.55pt;z-index:251663360;visibility:visible;mso-wrap-style:square;mso-height-percent:0;mso-wrap-distance-left:9pt;mso-wrap-distance-top:0;mso-wrap-distance-right:9pt;mso-wrap-distance-bottom:0;mso-position-horizontal:absolute;mso-position-horizontal-relative:text;mso-position-vertical:absolute;mso-position-vertical-relative:text;mso-height-percent:0;mso-height-relative:margin;v-text-anchor:top" o:gfxdata="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" fillcolor="white [3201]" stroked="f" strokeweight=".5pt">
+                <v:textbox>
+                  <w:txbxContent>
+                    <w:p>
+                      <w:pPr>
+                        <w:jc w:val="center"/>
+                        <w:rPr>
+                          <w:b/>
+                          <w:color w:val="806000"/>
+                          <w:sz w:val="144"/>
+                          <w:lang w:val="fr-FR"/>
+                        </w:rPr>
+                      </w:pPr>
+                      <w:r>
+                        <w:rPr>
+                          <w:b/>
+                          <w:color w:val="806000"/>
+                          <w:sz w:val="96"/>
+                          <w:lang w:val="fr-FR"/>
+                        </w:rPr>
+                        <w:t>GNK</w:t>
+                      </w:r>
+                    </w:p>
+                  </w:txbxContent>
+                </v:textbox>
+              </v:shape>
+            </w:pict>
+          </mc:Fallback>
+        </mc:AlternateContent>
+      </w:r>
+      <w:r>
+        <w:rPr>
+          <w:noProof/>
+          <w:lang w:val="fr-FR" w:eastAsia="fr-FR"/>
+        </w:rPr>
+        <w:drawing>
+          <wp:anchor distT="0" distB="0" distL="114300" distR="114300" simplePos="0" relativeHeight="251660288" behindDoc="1" locked="0" layoutInCell="1" allowOverlap="1" wp14:anchorId="4B6D4704" wp14:editId="3A4A4449">
+            <wp:simplePos x="0" y="0"/>
+            <wp:positionH relativeFrom="column">
+              <wp:posOffset>182880</wp:posOffset>
+            </wp:positionH>
+            <wp:positionV relativeFrom="paragraph">
+              <wp:posOffset>6399363</wp:posOffset>
+            </wp:positionV>
+            <wp:extent cx="5638800" cy="1962150"/>
+            <wp:effectExtent l="0" t="0" r="0" b="0"/>
+            <wp:wrapNone/>
+            <wp:docPr id="38" name="Image 38" descr="Larp'O'Matic"/>
+            <wp:cNvGraphicFramePr>
+              <a:graphicFrameLocks xmlns:a="http://schemas.openxmlformats.org/drawingml/2006/main" noChangeAspect="1"/>
+            </wp:cNvGraphicFramePr>
+            <a:graphic xmlns:a="http://schemas.openxmlformats.org/drawingml/2006/main">
+              <a:graphicData uri="http://schemas.openxmlformats.org/drawingml/2006/picture">
+                <pic:pic xmlns:pic="http://schemas.openxmlformats.org/drawingml/2006/picture">
+                  <pic:nvPicPr>
+                    <pic:cNvPr id="0" name="Picture 7" descr="Larp'O'Matic"/>
+                    <pic:cNvPicPr>
+                      <a:picLocks noChangeAspect="1" noChangeArrowheads="1"/>
+                    </pic:cNvPicPr>
+                  </pic:nvPicPr>
+                  <pic:blipFill>
+                    <a:blip r:embed="rId7">
+                      <a:extLst>
+                        <a:ext uri="{28A0092B-C50C-407E-A947-70E740481C1C}">
+                          <a14:useLocalDpi xmlns:a14="http://schemas.microsoft.com/office/drawing/2010/main" val="0"/>
+                        </a:ext>
+                      </a:extLst>
+                    </a:blip>
+                    <a:srcRect/>
+                    <a:stretch>
+                      <a:fillRect/>
+                    </a:stretch>
+                  </pic:blipFill>
+                  <pic:spPr bwMode="auto">
+                    <a:xfrm>
+                      <a:off x="0" y="0"/>
+                      <a:ext cx="5638800" cy="1962150"/>
+                    </a:xfrm>
+                    <a:prstGeom prst="rect">
+                      <a:avLst/>
+                    </a:prstGeom>
+                    <a:noFill/>
+                    <a:ln>
+                      <a:noFill/>
+                    </a:ln>
+                  </pic:spPr>
+                </pic:pic>
+              </a:graphicData>
+            </a:graphic>
+          </wp:anchor>
+        </w:drawing>
+      </w:r>
+      <w:r>
+        <w:rPr>
+          <w:noProof/>
+          <w:lang w:val="fr-FR" w:eastAsia="fr-FR"/>
+        </w:rPr>
+        <w:drawing>
+          <wp:anchor distT="0" distB="0" distL="114300" distR="114300" simplePos="0" relativeHeight="251662336" behindDoc="1" locked="0" layoutInCell="1" allowOverlap="1" wp14:anchorId="05FA636E" wp14:editId="71C518B9">
+            <wp:simplePos x="0" y="0"/>
+            <wp:positionH relativeFrom="column">
+              <wp:posOffset>408305</wp:posOffset>
+            </wp:positionH>
+            <wp:positionV relativeFrom="paragraph">
+              <wp:posOffset>2599590</wp:posOffset>
+            </wp:positionV>
+            <wp:extent cx="4912360" cy="3493770"/>
+            <wp:effectExtent l="152400" t="152400" r="364490" b="354330"/>
+            <wp:wrapNone/>
+            <wp:docPr id="2" name="Image 2" descr="http://vanille63.v.a.pic.centerblog.net/o/173c6510.jpg"/>
+            <wp:cNvGraphicFramePr>
+              <a:graphicFrameLocks xmlns:a="http://schemas.openxmlformats.org/drawingml/2006/main" noChangeAspect="1"/>
+            </wp:cNvGraphicFramePr>
+            <a:graphic xmlns:a="http://schemas.openxmlformats.org/drawingml/2006/main">
+              <a:graphicData uri="http://schemas.openxmlformats.org/drawingml/2006/picture">
+                <pic:pic xmlns:pic="http://schemas.openxmlformats.org/drawingml/2006/picture">
+                  <pic:nvPicPr>
+                    <pic:cNvPr id="0" name="Picture 1" descr="http://vanille63.v.a.pic.centerblog.net/o/173c6510.jpg"/>
+                    <pic:cNvPicPr>
+                      <a:picLocks noChangeAspect="1" noChangeArrowheads="1"/>
+                    </pic:cNvPicPr>
+                  </pic:nvPicPr>
+                  <pic:blipFill rotWithShape="1">
+                    <a:blip r:embed="rId8">
+                      <a:extLst>
+                        <a:ext uri="{28A0092B-C50C-407E-A947-70E740481C1C}">
+                          <a14:useLocalDpi xmlns:a14="http://schemas.microsoft.com/office/drawing/2010/main" val="0"/>
+                        </a:ext>
+                      </a:extLst>
+                    </a:blip>
+                    <a:srcRect b="5170"/>
+                    <a:stretch/>
+                  </pic:blipFill>
+                  <pic:spPr bwMode="auto">
+                    <a:xfrm>
+                      <a:off x="0" y="0"/>
+                      <a:ext cx="4912360" cy="3493770"/>
+                    </a:xfrm>
+                    <a:prstGeom prst="rect">
+                      <a:avLst/>
+                    </a:prstGeom>
+                    <a:ln>
+                      <a:noFill/>
+                    </a:ln>
+                    <a:effectLst>
+                      <a:outerShdw blurRad="292100" dist="139700" dir="2700000" algn="tl" rotWithShape="0">
+                        <a:srgbClr val="333333">
+                          <a:alpha val="65000"/>
+                        </a:srgbClr>
+                      </a:outerShdw>
+                    </a:effectLst>
+                    <a:extLst>
+                      <a:ext uri="{53640926-AAD7-44D8-BBD7-CCE9431645EC}">
+                        <a14:shadowObscured xmlns:a14="http://schemas.microsoft.com/office/drawing/2010/main"/>
+                      </a:ext>
+                    </a:extLst>
+                  </pic:spPr>
+                </pic:pic>
+              </a:graphicData>
+            </a:graphic>
+          </wp:anchor>
+        </w:drawing>
+      </w:r>
+      <w:r>
+        <w:br w:type="page"/>
+      </w:r>
       <w:bookmarkStart w:id="0" w:name="_GoBack"/>
       <w:bookmarkEnd w:id="0"/>
     </w:p>
     <w:sectPr>
-      <w:headerReference w:type="default" r:id="rId6"/>
-      <w:footerReference w:type="default" r:id="rId7"/>
+      <w:headerReference w:type="default" r:id="rId9"/>
+      <w:footerReference w:type="default" r:id="rId10"/>
       <w:pgSz w:w="11907" w:h="16839" w:code="9"/>
       <w:pgMar w:top="1440" w:right="1440" w:bottom="1440" w:left="1440" w:header="720" w:footer="720" w:gutter="0"/>
       <w:cols w:space="720"/>
+      <w:titlePg/>
+      <w:docGrid w:linePitch="435"/>
     </w:sectPr>
   </w:body>
 </w:document>
@@ -59,9 +394,9 @@
       <w:tblLook w:val="04A0" w:firstRow="1" w:lastRow="0" w:firstColumn="1" w:lastColumn="0" w:noHBand="0" w:noVBand="1"/>
     </w:tblPr>
     <w:tblGrid>
-      <w:gridCol w:w="3020"/>
-      <w:gridCol w:w="3021"/>
-      <w:gridCol w:w="3021"/>
+      <w:gridCol w:w="3003"/>
+      <w:gridCol w:w="3018"/>
+      <w:gridCol w:w="3006"/>
     </w:tblGrid>
     <w:tr>
       <w:tc>
@@ -182,7 +517,7 @@
               <w:b/>
               <w:noProof/>
             </w:rPr>
-            <w:t>1</w:t>
+            <w:t>2</w:t>
           </w:r>
           <w:r>
             <w:rPr>
@@ -233,7 +568,7 @@
               <w:b/>
               <w:noProof/>
             </w:rPr>
-            <w:t>1</w:t>
+            <w:t>2</w:t>
           </w:r>
           <w:r>
             <w:rPr>
@@ -295,9 +630,9 @@
       <w:tblLook w:val="04A0" w:firstRow="1" w:lastRow="0" w:firstColumn="1" w:lastColumn="0" w:noHBand="0" w:noVBand="1"/>
     </w:tblPr>
     <w:tblGrid>
-      <w:gridCol w:w="3020"/>
-      <w:gridCol w:w="3021"/>
-      <w:gridCol w:w="3021"/>
+      <w:gridCol w:w="3004"/>
+      <w:gridCol w:w="3017"/>
+      <w:gridCol w:w="3006"/>
     </w:tblGrid>
     <w:tr>
       <w:tc>

</xml_diff>